<commit_message>
Dia 01 no ReadMe
</commit_message>
<xml_diff>
--- a/ReadMe.md.docx
+++ b/ReadMe.md.docx
@@ -17,7 +17,17 @@
     </w:p>
     <w:p>
       <w:r>
-        <w:t>Nosso curso de GIT E GITHUB !!!</w:t>
+        <w:t xml:space="preserve">Nosso curso de GIT E </w:t>
+      </w:r>
+      <w:proofErr w:type="gramStart"/>
+      <w:r>
+        <w:t>GITHUB !!!</w:t>
+      </w:r>
+      <w:proofErr w:type="gramEnd"/>
+    </w:p>
+    <w:p>
+      <w:r>
+        <w:t>Aprendemos Sobre git</w:t>
       </w:r>
       <w:bookmarkStart w:id="0" w:name="_GoBack"/>
       <w:bookmarkEnd w:id="0"/>

</xml_diff>

<commit_message>
Dia 02 no ReadMe
</commit_message>
<xml_diff>
--- a/ReadMe.md.docx
+++ b/ReadMe.md.docx
@@ -6,6 +6,9 @@
       <w:r>
         <w:t>#</w:t>
       </w:r>
+      <w:r>
+        <w:t>#</w:t>
+      </w:r>
       <w:proofErr w:type="spellStart"/>
       <w:r>
         <w:t>Git</w:t>
@@ -25,9 +28,49 @@
       </w:r>
       <w:proofErr w:type="gramEnd"/>
     </w:p>
+    <w:p/>
     <w:p>
       <w:r>
-        <w:t>Aprendemos Sobre git</w:t>
+        <w:t>##Dia 01</w:t>
+      </w:r>
+    </w:p>
+    <w:p>
+      <w:proofErr w:type="gramStart"/>
+      <w:r>
+        <w:t>Aprendemos Sobre</w:t>
+      </w:r>
+      <w:proofErr w:type="gramEnd"/>
+      <w:r>
+        <w:t xml:space="preserve"> </w:t>
+      </w:r>
+      <w:proofErr w:type="spellStart"/>
+      <w:r>
+        <w:t>git</w:t>
+      </w:r>
+      <w:proofErr w:type="spellEnd"/>
+      <w:r>
+        <w:t>.</w:t>
+      </w:r>
+    </w:p>
+    <w:p>
+      <w:r>
+        <w:t xml:space="preserve">Desde criar um </w:t>
+      </w:r>
+      <w:proofErr w:type="spellStart"/>
+      <w:r>
+        <w:t>Repositorio</w:t>
+      </w:r>
+      <w:proofErr w:type="spellEnd"/>
+      <w:r>
+        <w:t xml:space="preserve"> local, até merge de </w:t>
+      </w:r>
+      <w:proofErr w:type="spellStart"/>
+      <w:r>
+        <w:t>Branches</w:t>
+      </w:r>
+      <w:proofErr w:type="spellEnd"/>
+      <w:r>
+        <w:t xml:space="preserve"> </w:t>
       </w:r>
       <w:bookmarkStart w:id="0" w:name="_GoBack"/>
       <w:bookmarkEnd w:id="0"/>

</xml_diff>